<commit_message>
Updated the user help manual to include install stesp
Former-commit-id: e403e852a288efd86807e0243af20e604b852f10
</commit_message>
<xml_diff>
--- a/mtool/Samsung_iBOF_Management_Tool_User_Manual_Doc_file.docx
+++ b/mtool/Samsung_iBOF_Management_Tool_User_Manual_Doc_file.docx
@@ -38,7 +38,7 @@
                     </pic:cNvPicPr>
                   </pic:nvPicPr>
                   <pic:blipFill>
-                    <a:blip r:embed="rId5">
+                    <a:blip r:embed="rId7">
                       <a:extLst>
                         <a:ext uri="{28A0092B-C50C-407E-A947-70E740481C1C}">
                           <a14:useLocalDpi xmlns:a14="http://schemas.microsoft.com/office/drawing/2010/main" val="0"/>
@@ -1385,8 +1385,14 @@
     </w:p>
     <w:p>
       <w:pPr>
-        <w:rPr>
-          <w:rFonts w:eastAsiaTheme="minorEastAsia" w:cs="Times New Roman"/>
+        <w:tabs>
+          <w:tab w:val="left" w:pos="880"/>
+          <w:tab w:val="right" w:leader="dot" w:pos="9350"/>
+        </w:tabs>
+        <w:spacing w:after="100"/>
+        <w:rPr>
+          <w:rFonts w:eastAsiaTheme="minorEastAsia" w:cs="Times New Roman"/>
+          <w:noProof/>
           <w:lang w:eastAsia="ko-KR"/>
         </w:rPr>
       </w:pPr>
@@ -1397,6 +1403,91 @@
         </w:rPr>
         <w:fldChar w:fldCharType="end"/>
       </w:r>
+      <w:hyperlink w:anchor="_Toc53049585" w:history="1">
+        <w:r>
+          <w:rPr>
+            <w:rFonts w:eastAsiaTheme="minorEastAsia" w:cs="Times New Roman"/>
+            <w:noProof/>
+            <w:color w:val="0563C1" w:themeColor="hyperlink"/>
+            <w:u w:val="single"/>
+            <w:lang w:eastAsia="ko-KR"/>
+          </w:rPr>
+          <w:t>3</w:t>
+        </w:r>
+        <w:r>
+          <w:rPr>
+            <w:rFonts w:eastAsiaTheme="minorEastAsia" w:cs="Times New Roman"/>
+            <w:noProof/>
+            <w:lang w:eastAsia="ko-KR"/>
+          </w:rPr>
+          <w:tab/>
+        </w:r>
+        <w:r>
+          <w:rPr>
+            <w:rFonts w:eastAsiaTheme="minorEastAsia" w:cs="Times New Roman"/>
+            <w:noProof/>
+            <w:color w:val="0563C1" w:themeColor="hyperlink"/>
+            <w:u w:val="single"/>
+            <w:lang w:eastAsia="ko-KR"/>
+          </w:rPr>
+          <w:t>How to inst</w:t>
+        </w:r>
+        <w:r>
+          <w:rPr>
+            <w:rFonts w:eastAsiaTheme="minorEastAsia" w:cs="Times New Roman"/>
+            <w:noProof/>
+            <w:color w:val="0563C1" w:themeColor="hyperlink"/>
+            <w:u w:val="single"/>
+            <w:lang w:eastAsia="ko-KR"/>
+          </w:rPr>
+          <w:t>a</w:t>
+        </w:r>
+        <w:r>
+          <w:rPr>
+            <w:rFonts w:eastAsiaTheme="minorEastAsia" w:cs="Times New Roman"/>
+            <w:noProof/>
+            <w:color w:val="0563C1" w:themeColor="hyperlink"/>
+            <w:u w:val="single"/>
+            <w:lang w:eastAsia="ko-KR"/>
+          </w:rPr>
+          <w:t>ll MTool</w:t>
+        </w:r>
+        <w:r>
+          <w:rPr>
+            <w:rFonts w:eastAsiaTheme="minorEastAsia" w:cs="Times New Roman"/>
+            <w:noProof/>
+            <w:color w:val="0563C1" w:themeColor="hyperlink"/>
+            <w:u w:val="single"/>
+            <w:lang w:eastAsia="ko-KR"/>
+          </w:rPr>
+          <w:t xml:space="preserve"> </w:t>
+        </w:r>
+        <w:r>
+          <w:rPr>
+            <w:rFonts w:eastAsiaTheme="minorEastAsia" w:cs="Times New Roman"/>
+            <w:noProof/>
+            <w:webHidden/>
+            <w:lang w:eastAsia="ko-KR"/>
+          </w:rPr>
+          <w:tab/>
+        </w:r>
+      </w:hyperlink>
+      <w:r>
+        <w:rPr>
+          <w:rFonts w:eastAsiaTheme="minorEastAsia" w:cs="Times New Roman"/>
+          <w:noProof/>
+          <w:lang w:eastAsia="ko-KR"/>
+        </w:rPr>
+        <w:t>29</w:t>
+      </w:r>
+    </w:p>
+    <w:p>
+      <w:pPr>
+        <w:rPr>
+          <w:rFonts w:eastAsiaTheme="minorEastAsia" w:cs="Times New Roman"/>
+          <w:lang w:eastAsia="ko-KR"/>
+        </w:rPr>
+      </w:pPr>
     </w:p>
     <w:p>
       <w:pPr>
@@ -2488,7 +2579,7 @@
                     <pic:cNvPicPr/>
                   </pic:nvPicPr>
                   <pic:blipFill>
-                    <a:blip r:embed="rId6"/>
+                    <a:blip r:embed="rId8"/>
                     <a:stretch>
                       <a:fillRect/>
                     </a:stretch>
@@ -2802,7 +2893,7 @@
                     </pic:cNvPicPr>
                   </pic:nvPicPr>
                   <pic:blipFill>
-                    <a:blip r:embed="rId7">
+                    <a:blip r:embed="rId9">
                       <a:extLst>
                         <a:ext uri="{28A0092B-C50C-407E-A947-70E740481C1C}">
                           <a14:useLocalDpi xmlns:a14="http://schemas.microsoft.com/office/drawing/2010/main" val="0"/>
@@ -3410,7 +3501,7 @@
                     </pic:cNvPicPr>
                   </pic:nvPicPr>
                   <pic:blipFill>
-                    <a:blip r:embed="rId8">
+                    <a:blip r:embed="rId10">
                       <a:extLst>
                         <a:ext uri="{28A0092B-C50C-407E-A947-70E740481C1C}">
                           <a14:useLocalDpi xmlns:a14="http://schemas.microsoft.com/office/drawing/2010/main" val="0"/>
@@ -3702,7 +3793,7 @@
                     </pic:cNvPicPr>
                   </pic:nvPicPr>
                   <pic:blipFill>
-                    <a:blip r:embed="rId9">
+                    <a:blip r:embed="rId11">
                       <a:extLst>
                         <a:ext uri="{28A0092B-C50C-407E-A947-70E740481C1C}">
                           <a14:useLocalDpi xmlns:a14="http://schemas.microsoft.com/office/drawing/2010/main" val="0"/>
@@ -4302,7 +4393,7 @@
                     </pic:cNvPicPr>
                   </pic:nvPicPr>
                   <pic:blipFill>
-                    <a:blip r:embed="rId10">
+                    <a:blip r:embed="rId12">
                       <a:extLst>
                         <a:ext uri="{28A0092B-C50C-407E-A947-70E740481C1C}">
                           <a14:useLocalDpi xmlns:a14="http://schemas.microsoft.com/office/drawing/2010/main" val="0"/>
@@ -4495,7 +4586,7 @@
                     </pic:cNvPicPr>
                   </pic:nvPicPr>
                   <pic:blipFill>
-                    <a:blip r:embed="rId11">
+                    <a:blip r:embed="rId13">
                       <a:extLst>
                         <a:ext uri="{28A0092B-C50C-407E-A947-70E740481C1C}">
                           <a14:useLocalDpi xmlns:a14="http://schemas.microsoft.com/office/drawing/2010/main" val="0"/>
@@ -4625,7 +4716,7 @@
                     </pic:cNvPicPr>
                   </pic:nvPicPr>
                   <pic:blipFill>
-                    <a:blip r:embed="rId12">
+                    <a:blip r:embed="rId14">
                       <a:extLst>
                         <a:ext uri="{28A0092B-C50C-407E-A947-70E740481C1C}">
                           <a14:useLocalDpi xmlns:a14="http://schemas.microsoft.com/office/drawing/2010/main" val="0"/>
@@ -4871,7 +4962,7 @@
                     </pic:cNvPicPr>
                   </pic:nvPicPr>
                   <pic:blipFill>
-                    <a:blip r:embed="rId13">
+                    <a:blip r:embed="rId15">
                       <a:extLst>
                         <a:ext uri="{28A0092B-C50C-407E-A947-70E740481C1C}">
                           <a14:useLocalDpi xmlns:a14="http://schemas.microsoft.com/office/drawing/2010/main" val="0"/>
@@ -5118,7 +5209,7 @@
                     </pic:cNvPicPr>
                   </pic:nvPicPr>
                   <pic:blipFill>
-                    <a:blip r:embed="rId14">
+                    <a:blip r:embed="rId16">
                       <a:extLst>
                         <a:ext uri="{28A0092B-C50C-407E-A947-70E740481C1C}">
                           <a14:useLocalDpi xmlns:a14="http://schemas.microsoft.com/office/drawing/2010/main" val="0"/>
@@ -5247,7 +5338,7 @@
                     </pic:cNvPicPr>
                   </pic:nvPicPr>
                   <pic:blipFill>
-                    <a:blip r:embed="rId15">
+                    <a:blip r:embed="rId17">
                       <a:extLst>
                         <a:ext uri="{28A0092B-C50C-407E-A947-70E740481C1C}">
                           <a14:useLocalDpi xmlns:a14="http://schemas.microsoft.com/office/drawing/2010/main" val="0"/>
@@ -5488,7 +5579,7 @@
                     </pic:cNvPicPr>
                   </pic:nvPicPr>
                   <pic:blipFill>
-                    <a:blip r:embed="rId16">
+                    <a:blip r:embed="rId18">
                       <a:extLst>
                         <a:ext uri="{28A0092B-C50C-407E-A947-70E740481C1C}">
                           <a14:useLocalDpi xmlns:a14="http://schemas.microsoft.com/office/drawing/2010/main" val="0"/>
@@ -5647,7 +5738,7 @@
                     </pic:cNvPicPr>
                   </pic:nvPicPr>
                   <pic:blipFill>
-                    <a:blip r:embed="rId17">
+                    <a:blip r:embed="rId19">
                       <a:extLst>
                         <a:ext uri="{28A0092B-C50C-407E-A947-70E740481C1C}">
                           <a14:useLocalDpi xmlns:a14="http://schemas.microsoft.com/office/drawing/2010/main" val="0"/>
@@ -6116,7 +6207,7 @@
                     </pic:cNvPicPr>
                   </pic:nvPicPr>
                   <pic:blipFill>
-                    <a:blip r:embed="rId18">
+                    <a:blip r:embed="rId20">
                       <a:extLst>
                         <a:ext uri="{28A0092B-C50C-407E-A947-70E740481C1C}">
                           <a14:useLocalDpi xmlns:a14="http://schemas.microsoft.com/office/drawing/2010/main" val="0"/>
@@ -6247,7 +6338,7 @@
                     </pic:cNvPicPr>
                   </pic:nvPicPr>
                   <pic:blipFill>
-                    <a:blip r:embed="rId19">
+                    <a:blip r:embed="rId21">
                       <a:extLst>
                         <a:ext uri="{28A0092B-C50C-407E-A947-70E740481C1C}">
                           <a14:useLocalDpi xmlns:a14="http://schemas.microsoft.com/office/drawing/2010/main" val="0"/>
@@ -6387,7 +6478,7 @@
                     </pic:cNvPicPr>
                   </pic:nvPicPr>
                   <pic:blipFill>
-                    <a:blip r:embed="rId20">
+                    <a:blip r:embed="rId22">
                       <a:extLst>
                         <a:ext uri="{28A0092B-C50C-407E-A947-70E740481C1C}">
                           <a14:useLocalDpi xmlns:a14="http://schemas.microsoft.com/office/drawing/2010/main" val="0"/>
@@ -6435,8 +6526,6 @@
           <w:lang w:eastAsia="ko-KR"/>
         </w:rPr>
       </w:pPr>
-      <w:bookmarkStart w:id="7" w:name="_GoBack"/>
-      <w:bookmarkEnd w:id="7"/>
       <w:r>
         <w:rPr>
           <w:rFonts w:eastAsiaTheme="minorEastAsia" w:cs="Times New Roman"/>
@@ -6736,331 +6825,6 @@
                 <pic:pic xmlns:pic="http://schemas.openxmlformats.org/drawingml/2006/picture">
                   <pic:nvPicPr>
                     <pic:cNvPr id="0" name="Picture 15"/>
-                    <pic:cNvPicPr>
-                      <a:picLocks noChangeAspect="1" noChangeArrowheads="1"/>
-                    </pic:cNvPicPr>
-                  </pic:nvPicPr>
-                  <pic:blipFill>
-                    <a:blip r:embed="rId21">
-                      <a:extLst>
-                        <a:ext uri="{28A0092B-C50C-407E-A947-70E740481C1C}">
-                          <a14:useLocalDpi xmlns:a14="http://schemas.microsoft.com/office/drawing/2010/main" val="0"/>
-                        </a:ext>
-                      </a:extLst>
-                    </a:blip>
-                    <a:srcRect/>
-                    <a:stretch>
-                      <a:fillRect/>
-                    </a:stretch>
-                  </pic:blipFill>
-                  <pic:spPr bwMode="auto">
-                    <a:xfrm>
-                      <a:off x="0" y="0"/>
-                      <a:ext cx="5897880" cy="2918460"/>
-                    </a:xfrm>
-                    <a:prstGeom prst="rect">
-                      <a:avLst/>
-                    </a:prstGeom>
-                    <a:noFill/>
-                    <a:ln>
-                      <a:noFill/>
-                    </a:ln>
-                  </pic:spPr>
-                </pic:pic>
-              </a:graphicData>
-            </a:graphic>
-          </wp:inline>
-        </w:drawing>
-      </w:r>
-    </w:p>
-    <w:p>
-      <w:pPr>
-        <w:numPr>
-          <w:ilvl w:val="0"/>
-          <w:numId w:val="26"/>
-        </w:numPr>
-        <w:spacing w:before="120" w:after="240"/>
-        <w:jc w:val="center"/>
-        <w:rPr>
-          <w:rFonts w:eastAsiaTheme="minorEastAsia" w:cs="Times New Roman"/>
-          <w:i/>
-          <w:iCs/>
-          <w:color w:val="404040" w:themeColor="text1" w:themeTint="BF"/>
-          <w:lang w:eastAsia="ko-KR"/>
-        </w:rPr>
-      </w:pPr>
-      <w:r>
-        <w:rPr>
-          <w:rFonts w:eastAsiaTheme="minorEastAsia" w:cs="Times New Roman"/>
-          <w:i/>
-          <w:iCs/>
-          <w:color w:val="404040" w:themeColor="text1" w:themeTint="BF"/>
-          <w:lang w:eastAsia="ko-KR"/>
-        </w:rPr>
-        <w:t>MTool volume information</w:t>
-      </w:r>
-    </w:p>
-    <w:p>
-      <w:pPr>
-        <w:rPr>
-          <w:rFonts w:eastAsiaTheme="minorEastAsia" w:cs="Times New Roman"/>
-          <w:sz w:val="28"/>
-          <w:szCs w:val="28"/>
-          <w:lang w:eastAsia="ko-KR"/>
-        </w:rPr>
-      </w:pPr>
-      <w:r>
-        <w:rPr>
-          <w:rFonts w:eastAsiaTheme="minorEastAsia" w:cs="Times New Roman"/>
-          <w:sz w:val="28"/>
-          <w:szCs w:val="28"/>
-          <w:lang w:eastAsia="ko-KR"/>
-        </w:rPr>
-        <w:br w:type="page"/>
-      </w:r>
-    </w:p>
-    <w:p>
-      <w:pPr>
-        <w:rPr>
-          <w:rFonts w:eastAsiaTheme="minorEastAsia" w:cs="Times New Roman"/>
-          <w:sz w:val="28"/>
-          <w:szCs w:val="28"/>
-          <w:lang w:eastAsia="ko-KR"/>
-        </w:rPr>
-      </w:pPr>
-      <w:r>
-        <w:rPr>
-          <w:rFonts w:eastAsiaTheme="minorEastAsia" w:cs="Times New Roman"/>
-          <w:sz w:val="28"/>
-          <w:szCs w:val="28"/>
-          <w:lang w:eastAsia="ko-KR"/>
-        </w:rPr>
-        <w:lastRenderedPageBreak/>
-        <w:t xml:space="preserve">Below is a screen showing </w:t>
-      </w:r>
-      <w:r>
-        <w:rPr>
-          <w:rFonts w:eastAsiaTheme="minorEastAsia" w:cs="Times New Roman"/>
-          <w:i/>
-          <w:sz w:val="28"/>
-          <w:szCs w:val="28"/>
-          <w:lang w:eastAsia="ko-KR"/>
-        </w:rPr>
-        <w:t>search function</w:t>
-      </w:r>
-      <w:r>
-        <w:rPr>
-          <w:rFonts w:eastAsiaTheme="minorEastAsia" w:cs="Times New Roman"/>
-          <w:sz w:val="28"/>
-          <w:szCs w:val="28"/>
-          <w:lang w:eastAsia="ko-KR"/>
-        </w:rPr>
-        <w:t xml:space="preserve"> for volume data.</w:t>
-      </w:r>
-    </w:p>
-    <w:p>
-      <w:pPr>
-        <w:jc w:val="center"/>
-        <w:rPr>
-          <w:rFonts w:eastAsiaTheme="minorEastAsia" w:cs="Times New Roman"/>
-          <w:i/>
-          <w:color w:val="7F7F7F" w:themeColor="text1" w:themeTint="80"/>
-          <w:lang w:eastAsia="ko-KR"/>
-        </w:rPr>
-      </w:pPr>
-      <w:r>
-        <w:rPr>
-          <w:rFonts w:eastAsiaTheme="minorEastAsia" w:cs="Times New Roman"/>
-          <w:noProof/>
-          <w:sz w:val="36"/>
-          <w:szCs w:val="36"/>
-        </w:rPr>
-        <w:drawing>
-          <wp:inline distT="0" distB="0" distL="0" distR="0" wp14:anchorId="6F46A4B4" wp14:editId="0429856E">
-            <wp:extent cx="5890260" cy="2552700"/>
-            <wp:effectExtent l="0" t="0" r="0" b="0"/>
-            <wp:docPr id="15" name="Picture 15"/>
-            <wp:cNvGraphicFramePr>
-              <a:graphicFrameLocks xmlns:a="http://schemas.openxmlformats.org/drawingml/2006/main" noChangeAspect="1"/>
-            </wp:cNvGraphicFramePr>
-            <a:graphic xmlns:a="http://schemas.openxmlformats.org/drawingml/2006/main">
-              <a:graphicData uri="http://schemas.openxmlformats.org/drawingml/2006/picture">
-                <pic:pic xmlns:pic="http://schemas.openxmlformats.org/drawingml/2006/picture">
-                  <pic:nvPicPr>
-                    <pic:cNvPr id="0" name="Picture 16"/>
-                    <pic:cNvPicPr>
-                      <a:picLocks noChangeAspect="1" noChangeArrowheads="1"/>
-                    </pic:cNvPicPr>
-                  </pic:nvPicPr>
-                  <pic:blipFill>
-                    <a:blip r:embed="rId22">
-                      <a:extLst>
-                        <a:ext uri="{28A0092B-C50C-407E-A947-70E740481C1C}">
-                          <a14:useLocalDpi xmlns:a14="http://schemas.microsoft.com/office/drawing/2010/main" val="0"/>
-                        </a:ext>
-                      </a:extLst>
-                    </a:blip>
-                    <a:srcRect/>
-                    <a:stretch>
-                      <a:fillRect/>
-                    </a:stretch>
-                  </pic:blipFill>
-                  <pic:spPr bwMode="auto">
-                    <a:xfrm>
-                      <a:off x="0" y="0"/>
-                      <a:ext cx="5890260" cy="2552700"/>
-                    </a:xfrm>
-                    <a:prstGeom prst="rect">
-                      <a:avLst/>
-                    </a:prstGeom>
-                    <a:noFill/>
-                    <a:ln>
-                      <a:noFill/>
-                    </a:ln>
-                  </pic:spPr>
-                </pic:pic>
-              </a:graphicData>
-            </a:graphic>
-          </wp:inline>
-        </w:drawing>
-      </w:r>
-    </w:p>
-    <w:p>
-      <w:pPr>
-        <w:numPr>
-          <w:ilvl w:val="0"/>
-          <w:numId w:val="26"/>
-        </w:numPr>
-        <w:spacing w:before="120" w:after="240"/>
-        <w:jc w:val="center"/>
-        <w:rPr>
-          <w:rFonts w:eastAsiaTheme="minorEastAsia" w:cs="Times New Roman"/>
-          <w:i/>
-          <w:iCs/>
-          <w:color w:val="404040" w:themeColor="text1" w:themeTint="BF"/>
-          <w:lang w:eastAsia="ko-KR"/>
-        </w:rPr>
-      </w:pPr>
-      <w:r>
-        <w:rPr>
-          <w:rFonts w:eastAsiaTheme="minorEastAsia" w:cs="Times New Roman"/>
-          <w:i/>
-          <w:iCs/>
-          <w:color w:val="404040" w:themeColor="text1" w:themeTint="BF"/>
-          <w:lang w:eastAsia="ko-KR"/>
-        </w:rPr>
-        <w:t>MTool search volume information by keywords</w:t>
-      </w:r>
-      <w:r>
-        <w:rPr>
-          <w:rFonts w:eastAsiaTheme="minorEastAsia" w:cs="Times New Roman"/>
-          <w:i/>
-          <w:iCs/>
-          <w:color w:val="404040" w:themeColor="text1" w:themeTint="BF"/>
-          <w:lang w:eastAsia="ko-KR"/>
-        </w:rPr>
-        <w:br/>
-      </w:r>
-    </w:p>
-    <w:p>
-      <w:pPr>
-        <w:rPr>
-          <w:rFonts w:eastAsiaTheme="minorEastAsia" w:cs="Times New Roman"/>
-          <w:sz w:val="28"/>
-          <w:szCs w:val="28"/>
-          <w:lang w:eastAsia="ko-KR"/>
-        </w:rPr>
-      </w:pPr>
-      <w:r>
-        <w:rPr>
-          <w:rFonts w:eastAsiaTheme="minorEastAsia" w:cs="Times New Roman"/>
-          <w:sz w:val="28"/>
-          <w:szCs w:val="28"/>
-          <w:lang w:eastAsia="ko-KR"/>
-        </w:rPr>
-        <w:t>Below is a screen showing delete function for all volumes.</w:t>
-      </w:r>
-    </w:p>
-    <w:p>
-      <w:pPr>
-        <w:numPr>
-          <w:ilvl w:val="0"/>
-          <w:numId w:val="13"/>
-        </w:numPr>
-        <w:contextualSpacing/>
-        <w:rPr>
-          <w:rFonts w:eastAsiaTheme="minorEastAsia" w:cs="Times New Roman"/>
-          <w:noProof/>
-          <w:sz w:val="28"/>
-          <w:szCs w:val="28"/>
-          <w:lang w:eastAsia="ko-KR"/>
-        </w:rPr>
-      </w:pPr>
-      <w:r>
-        <w:rPr>
-          <w:rFonts w:eastAsiaTheme="minorEastAsia" w:cs="Times New Roman"/>
-          <w:sz w:val="28"/>
-          <w:szCs w:val="28"/>
-          <w:lang w:eastAsia="ko-KR"/>
-        </w:rPr>
-        <w:t>User can select the checkbox to select all volumes</w:t>
-      </w:r>
-    </w:p>
-    <w:p>
-      <w:pPr>
-        <w:numPr>
-          <w:ilvl w:val="0"/>
-          <w:numId w:val="13"/>
-        </w:numPr>
-        <w:contextualSpacing/>
-        <w:rPr>
-          <w:rFonts w:eastAsiaTheme="minorEastAsia" w:cs="Times New Roman"/>
-          <w:noProof/>
-          <w:sz w:val="36"/>
-          <w:szCs w:val="36"/>
-          <w:lang w:eastAsia="ko-KR"/>
-        </w:rPr>
-      </w:pPr>
-      <w:r>
-        <w:rPr>
-          <w:rFonts w:eastAsiaTheme="minorEastAsia" w:cs="Times New Roman"/>
-          <w:sz w:val="28"/>
-          <w:szCs w:val="28"/>
-          <w:lang w:eastAsia="ko-KR"/>
-        </w:rPr>
-        <w:t>User can click on the delete icon to perform delete operation on all volumes</w:t>
-      </w:r>
-    </w:p>
-    <w:p>
-      <w:pPr>
-        <w:jc w:val="center"/>
-        <w:rPr>
-          <w:rFonts w:eastAsiaTheme="minorEastAsia" w:cs="Times New Roman"/>
-          <w:i/>
-          <w:color w:val="7F7F7F" w:themeColor="text1" w:themeTint="80"/>
-          <w:lang w:eastAsia="ko-KR"/>
-        </w:rPr>
-      </w:pPr>
-      <w:r>
-        <w:rPr>
-          <w:rFonts w:eastAsiaTheme="minorEastAsia" w:cs="Times New Roman"/>
-          <w:noProof/>
-          <w:sz w:val="36"/>
-          <w:szCs w:val="36"/>
-        </w:rPr>
-        <w:drawing>
-          <wp:inline distT="0" distB="0" distL="0" distR="0" wp14:anchorId="47F08023" wp14:editId="70709AE0">
-            <wp:extent cx="5897880" cy="2918460"/>
-            <wp:effectExtent l="0" t="0" r="7620" b="0"/>
-            <wp:docPr id="14" name="Picture 14"/>
-            <wp:cNvGraphicFramePr>
-              <a:graphicFrameLocks xmlns:a="http://schemas.openxmlformats.org/drawingml/2006/main" noChangeAspect="1"/>
-            </wp:cNvGraphicFramePr>
-            <a:graphic xmlns:a="http://schemas.openxmlformats.org/drawingml/2006/main">
-              <a:graphicData uri="http://schemas.openxmlformats.org/drawingml/2006/picture">
-                <pic:pic xmlns:pic="http://schemas.openxmlformats.org/drawingml/2006/picture">
-                  <pic:nvPicPr>
-                    <pic:cNvPr id="0" name="Picture 17"/>
                     <pic:cNvPicPr>
                       <a:picLocks noChangeAspect="1" noChangeArrowheads="1"/>
                     </pic:cNvPicPr>
@@ -7122,6 +6886,331 @@
           <w:color w:val="404040" w:themeColor="text1" w:themeTint="BF"/>
           <w:lang w:eastAsia="ko-KR"/>
         </w:rPr>
+        <w:t>MTool volume information</w:t>
+      </w:r>
+    </w:p>
+    <w:p>
+      <w:pPr>
+        <w:rPr>
+          <w:rFonts w:eastAsiaTheme="minorEastAsia" w:cs="Times New Roman"/>
+          <w:sz w:val="28"/>
+          <w:szCs w:val="28"/>
+          <w:lang w:eastAsia="ko-KR"/>
+        </w:rPr>
+      </w:pPr>
+      <w:r>
+        <w:rPr>
+          <w:rFonts w:eastAsiaTheme="minorEastAsia" w:cs="Times New Roman"/>
+          <w:sz w:val="28"/>
+          <w:szCs w:val="28"/>
+          <w:lang w:eastAsia="ko-KR"/>
+        </w:rPr>
+        <w:br w:type="page"/>
+      </w:r>
+    </w:p>
+    <w:p>
+      <w:pPr>
+        <w:rPr>
+          <w:rFonts w:eastAsiaTheme="minorEastAsia" w:cs="Times New Roman"/>
+          <w:sz w:val="28"/>
+          <w:szCs w:val="28"/>
+          <w:lang w:eastAsia="ko-KR"/>
+        </w:rPr>
+      </w:pPr>
+      <w:r>
+        <w:rPr>
+          <w:rFonts w:eastAsiaTheme="minorEastAsia" w:cs="Times New Roman"/>
+          <w:sz w:val="28"/>
+          <w:szCs w:val="28"/>
+          <w:lang w:eastAsia="ko-KR"/>
+        </w:rPr>
+        <w:lastRenderedPageBreak/>
+        <w:t xml:space="preserve">Below is a screen showing </w:t>
+      </w:r>
+      <w:r>
+        <w:rPr>
+          <w:rFonts w:eastAsiaTheme="minorEastAsia" w:cs="Times New Roman"/>
+          <w:i/>
+          <w:sz w:val="28"/>
+          <w:szCs w:val="28"/>
+          <w:lang w:eastAsia="ko-KR"/>
+        </w:rPr>
+        <w:t>search function</w:t>
+      </w:r>
+      <w:r>
+        <w:rPr>
+          <w:rFonts w:eastAsiaTheme="minorEastAsia" w:cs="Times New Roman"/>
+          <w:sz w:val="28"/>
+          <w:szCs w:val="28"/>
+          <w:lang w:eastAsia="ko-KR"/>
+        </w:rPr>
+        <w:t xml:space="preserve"> for volume data.</w:t>
+      </w:r>
+    </w:p>
+    <w:p>
+      <w:pPr>
+        <w:jc w:val="center"/>
+        <w:rPr>
+          <w:rFonts w:eastAsiaTheme="minorEastAsia" w:cs="Times New Roman"/>
+          <w:i/>
+          <w:color w:val="7F7F7F" w:themeColor="text1" w:themeTint="80"/>
+          <w:lang w:eastAsia="ko-KR"/>
+        </w:rPr>
+      </w:pPr>
+      <w:r>
+        <w:rPr>
+          <w:rFonts w:eastAsiaTheme="minorEastAsia" w:cs="Times New Roman"/>
+          <w:noProof/>
+          <w:sz w:val="36"/>
+          <w:szCs w:val="36"/>
+        </w:rPr>
+        <w:drawing>
+          <wp:inline distT="0" distB="0" distL="0" distR="0" wp14:anchorId="6F46A4B4" wp14:editId="0429856E">
+            <wp:extent cx="5890260" cy="2552700"/>
+            <wp:effectExtent l="0" t="0" r="0" b="0"/>
+            <wp:docPr id="15" name="Picture 15"/>
+            <wp:cNvGraphicFramePr>
+              <a:graphicFrameLocks xmlns:a="http://schemas.openxmlformats.org/drawingml/2006/main" noChangeAspect="1"/>
+            </wp:cNvGraphicFramePr>
+            <a:graphic xmlns:a="http://schemas.openxmlformats.org/drawingml/2006/main">
+              <a:graphicData uri="http://schemas.openxmlformats.org/drawingml/2006/picture">
+                <pic:pic xmlns:pic="http://schemas.openxmlformats.org/drawingml/2006/picture">
+                  <pic:nvPicPr>
+                    <pic:cNvPr id="0" name="Picture 16"/>
+                    <pic:cNvPicPr>
+                      <a:picLocks noChangeAspect="1" noChangeArrowheads="1"/>
+                    </pic:cNvPicPr>
+                  </pic:nvPicPr>
+                  <pic:blipFill>
+                    <a:blip r:embed="rId24">
+                      <a:extLst>
+                        <a:ext uri="{28A0092B-C50C-407E-A947-70E740481C1C}">
+                          <a14:useLocalDpi xmlns:a14="http://schemas.microsoft.com/office/drawing/2010/main" val="0"/>
+                        </a:ext>
+                      </a:extLst>
+                    </a:blip>
+                    <a:srcRect/>
+                    <a:stretch>
+                      <a:fillRect/>
+                    </a:stretch>
+                  </pic:blipFill>
+                  <pic:spPr bwMode="auto">
+                    <a:xfrm>
+                      <a:off x="0" y="0"/>
+                      <a:ext cx="5890260" cy="2552700"/>
+                    </a:xfrm>
+                    <a:prstGeom prst="rect">
+                      <a:avLst/>
+                    </a:prstGeom>
+                    <a:noFill/>
+                    <a:ln>
+                      <a:noFill/>
+                    </a:ln>
+                  </pic:spPr>
+                </pic:pic>
+              </a:graphicData>
+            </a:graphic>
+          </wp:inline>
+        </w:drawing>
+      </w:r>
+    </w:p>
+    <w:p>
+      <w:pPr>
+        <w:numPr>
+          <w:ilvl w:val="0"/>
+          <w:numId w:val="26"/>
+        </w:numPr>
+        <w:spacing w:before="120" w:after="240"/>
+        <w:jc w:val="center"/>
+        <w:rPr>
+          <w:rFonts w:eastAsiaTheme="minorEastAsia" w:cs="Times New Roman"/>
+          <w:i/>
+          <w:iCs/>
+          <w:color w:val="404040" w:themeColor="text1" w:themeTint="BF"/>
+          <w:lang w:eastAsia="ko-KR"/>
+        </w:rPr>
+      </w:pPr>
+      <w:r>
+        <w:rPr>
+          <w:rFonts w:eastAsiaTheme="minorEastAsia" w:cs="Times New Roman"/>
+          <w:i/>
+          <w:iCs/>
+          <w:color w:val="404040" w:themeColor="text1" w:themeTint="BF"/>
+          <w:lang w:eastAsia="ko-KR"/>
+        </w:rPr>
+        <w:t>MTool search volume information by keywords</w:t>
+      </w:r>
+      <w:r>
+        <w:rPr>
+          <w:rFonts w:eastAsiaTheme="minorEastAsia" w:cs="Times New Roman"/>
+          <w:i/>
+          <w:iCs/>
+          <w:color w:val="404040" w:themeColor="text1" w:themeTint="BF"/>
+          <w:lang w:eastAsia="ko-KR"/>
+        </w:rPr>
+        <w:br/>
+      </w:r>
+    </w:p>
+    <w:p>
+      <w:pPr>
+        <w:rPr>
+          <w:rFonts w:eastAsiaTheme="minorEastAsia" w:cs="Times New Roman"/>
+          <w:sz w:val="28"/>
+          <w:szCs w:val="28"/>
+          <w:lang w:eastAsia="ko-KR"/>
+        </w:rPr>
+      </w:pPr>
+      <w:r>
+        <w:rPr>
+          <w:rFonts w:eastAsiaTheme="minorEastAsia" w:cs="Times New Roman"/>
+          <w:sz w:val="28"/>
+          <w:szCs w:val="28"/>
+          <w:lang w:eastAsia="ko-KR"/>
+        </w:rPr>
+        <w:t>Below is a screen showing delete function for all volumes.</w:t>
+      </w:r>
+    </w:p>
+    <w:p>
+      <w:pPr>
+        <w:numPr>
+          <w:ilvl w:val="0"/>
+          <w:numId w:val="13"/>
+        </w:numPr>
+        <w:contextualSpacing/>
+        <w:rPr>
+          <w:rFonts w:eastAsiaTheme="minorEastAsia" w:cs="Times New Roman"/>
+          <w:noProof/>
+          <w:sz w:val="28"/>
+          <w:szCs w:val="28"/>
+          <w:lang w:eastAsia="ko-KR"/>
+        </w:rPr>
+      </w:pPr>
+      <w:r>
+        <w:rPr>
+          <w:rFonts w:eastAsiaTheme="minorEastAsia" w:cs="Times New Roman"/>
+          <w:sz w:val="28"/>
+          <w:szCs w:val="28"/>
+          <w:lang w:eastAsia="ko-KR"/>
+        </w:rPr>
+        <w:t>User can select the checkbox to select all volumes</w:t>
+      </w:r>
+    </w:p>
+    <w:p>
+      <w:pPr>
+        <w:numPr>
+          <w:ilvl w:val="0"/>
+          <w:numId w:val="13"/>
+        </w:numPr>
+        <w:contextualSpacing/>
+        <w:rPr>
+          <w:rFonts w:eastAsiaTheme="minorEastAsia" w:cs="Times New Roman"/>
+          <w:noProof/>
+          <w:sz w:val="36"/>
+          <w:szCs w:val="36"/>
+          <w:lang w:eastAsia="ko-KR"/>
+        </w:rPr>
+      </w:pPr>
+      <w:r>
+        <w:rPr>
+          <w:rFonts w:eastAsiaTheme="minorEastAsia" w:cs="Times New Roman"/>
+          <w:sz w:val="28"/>
+          <w:szCs w:val="28"/>
+          <w:lang w:eastAsia="ko-KR"/>
+        </w:rPr>
+        <w:t>User can click on the delete icon to perform delete operation on all volumes</w:t>
+      </w:r>
+    </w:p>
+    <w:p>
+      <w:pPr>
+        <w:jc w:val="center"/>
+        <w:rPr>
+          <w:rFonts w:eastAsiaTheme="minorEastAsia" w:cs="Times New Roman"/>
+          <w:i/>
+          <w:color w:val="7F7F7F" w:themeColor="text1" w:themeTint="80"/>
+          <w:lang w:eastAsia="ko-KR"/>
+        </w:rPr>
+      </w:pPr>
+      <w:r>
+        <w:rPr>
+          <w:rFonts w:eastAsiaTheme="minorEastAsia" w:cs="Times New Roman"/>
+          <w:noProof/>
+          <w:sz w:val="36"/>
+          <w:szCs w:val="36"/>
+        </w:rPr>
+        <w:drawing>
+          <wp:inline distT="0" distB="0" distL="0" distR="0" wp14:anchorId="47F08023" wp14:editId="70709AE0">
+            <wp:extent cx="5897880" cy="2918460"/>
+            <wp:effectExtent l="0" t="0" r="7620" b="0"/>
+            <wp:docPr id="14" name="Picture 14"/>
+            <wp:cNvGraphicFramePr>
+              <a:graphicFrameLocks xmlns:a="http://schemas.openxmlformats.org/drawingml/2006/main" noChangeAspect="1"/>
+            </wp:cNvGraphicFramePr>
+            <a:graphic xmlns:a="http://schemas.openxmlformats.org/drawingml/2006/main">
+              <a:graphicData uri="http://schemas.openxmlformats.org/drawingml/2006/picture">
+                <pic:pic xmlns:pic="http://schemas.openxmlformats.org/drawingml/2006/picture">
+                  <pic:nvPicPr>
+                    <pic:cNvPr id="0" name="Picture 17"/>
+                    <pic:cNvPicPr>
+                      <a:picLocks noChangeAspect="1" noChangeArrowheads="1"/>
+                    </pic:cNvPicPr>
+                  </pic:nvPicPr>
+                  <pic:blipFill>
+                    <a:blip r:embed="rId25">
+                      <a:extLst>
+                        <a:ext uri="{28A0092B-C50C-407E-A947-70E740481C1C}">
+                          <a14:useLocalDpi xmlns:a14="http://schemas.microsoft.com/office/drawing/2010/main" val="0"/>
+                        </a:ext>
+                      </a:extLst>
+                    </a:blip>
+                    <a:srcRect/>
+                    <a:stretch>
+                      <a:fillRect/>
+                    </a:stretch>
+                  </pic:blipFill>
+                  <pic:spPr bwMode="auto">
+                    <a:xfrm>
+                      <a:off x="0" y="0"/>
+                      <a:ext cx="5897880" cy="2918460"/>
+                    </a:xfrm>
+                    <a:prstGeom prst="rect">
+                      <a:avLst/>
+                    </a:prstGeom>
+                    <a:noFill/>
+                    <a:ln>
+                      <a:noFill/>
+                    </a:ln>
+                  </pic:spPr>
+                </pic:pic>
+              </a:graphicData>
+            </a:graphic>
+          </wp:inline>
+        </w:drawing>
+      </w:r>
+    </w:p>
+    <w:p>
+      <w:pPr>
+        <w:numPr>
+          <w:ilvl w:val="0"/>
+          <w:numId w:val="26"/>
+        </w:numPr>
+        <w:spacing w:before="120" w:after="240"/>
+        <w:jc w:val="center"/>
+        <w:rPr>
+          <w:rFonts w:eastAsiaTheme="minorEastAsia" w:cs="Times New Roman"/>
+          <w:i/>
+          <w:iCs/>
+          <w:color w:val="404040" w:themeColor="text1" w:themeTint="BF"/>
+          <w:lang w:eastAsia="ko-KR"/>
+        </w:rPr>
+      </w:pPr>
+      <w:r>
+        <w:rPr>
+          <w:rFonts w:eastAsiaTheme="minorEastAsia" w:cs="Times New Roman"/>
+          <w:i/>
+          <w:iCs/>
+          <w:color w:val="404040" w:themeColor="text1" w:themeTint="BF"/>
+          <w:lang w:eastAsia="ko-KR"/>
+        </w:rPr>
         <w:t xml:space="preserve">MTool delete all volumes </w:t>
       </w:r>
     </w:p>
@@ -7273,7 +7362,7 @@
                     </pic:cNvPicPr>
                   </pic:nvPicPr>
                   <pic:blipFill>
-                    <a:blip r:embed="rId24">
+                    <a:blip r:embed="rId26">
                       <a:extLst>
                         <a:ext uri="{28A0092B-C50C-407E-A947-70E740481C1C}">
                           <a14:useLocalDpi xmlns:a14="http://schemas.microsoft.com/office/drawing/2010/main" val="0"/>
@@ -7433,7 +7522,7 @@
                     </pic:cNvPicPr>
                   </pic:nvPicPr>
                   <pic:blipFill>
-                    <a:blip r:embed="rId25">
+                    <a:blip r:embed="rId27">
                       <a:extLst>
                         <a:ext uri="{28A0092B-C50C-407E-A947-70E740481C1C}">
                           <a14:useLocalDpi xmlns:a14="http://schemas.microsoft.com/office/drawing/2010/main" val="0"/>
@@ -7604,7 +7693,7 @@
                     </pic:cNvPicPr>
                   </pic:nvPicPr>
                   <pic:blipFill>
-                    <a:blip r:embed="rId26">
+                    <a:blip r:embed="rId28">
                       <a:extLst>
                         <a:ext uri="{28A0092B-C50C-407E-A947-70E740481C1C}">
                           <a14:useLocalDpi xmlns:a14="http://schemas.microsoft.com/office/drawing/2010/main" val="0"/>
@@ -7863,7 +7952,7 @@
                     </pic:cNvPicPr>
                   </pic:nvPicPr>
                   <pic:blipFill>
-                    <a:blip r:embed="rId27">
+                    <a:blip r:embed="rId29">
                       <a:extLst>
                         <a:ext uri="{28A0092B-C50C-407E-A947-70E740481C1C}">
                           <a14:useLocalDpi xmlns:a14="http://schemas.microsoft.com/office/drawing/2010/main" val="0"/>
@@ -8043,7 +8132,7 @@
                     </pic:cNvPicPr>
                   </pic:nvPicPr>
                   <pic:blipFill>
-                    <a:blip r:embed="rId28">
+                    <a:blip r:embed="rId30">
                       <a:extLst>
                         <a:ext uri="{28A0092B-C50C-407E-A947-70E740481C1C}">
                           <a14:useLocalDpi xmlns:a14="http://schemas.microsoft.com/office/drawing/2010/main" val="0"/>
@@ -8122,7 +8211,7 @@
           <w:lang w:eastAsia="ko-KR"/>
         </w:rPr>
       </w:pPr>
-      <w:bookmarkStart w:id="8" w:name="_Toc53049583"/>
+      <w:bookmarkStart w:id="7" w:name="_Toc53049583"/>
       <w:r>
         <w:rPr>
           <w:rFonts w:ascii="Arial" w:eastAsiaTheme="majorEastAsia" w:hAnsi="Arial" w:cs="Times New Roman"/>
@@ -8134,7 +8223,7 @@
         </w:rPr>
         <w:t>MTool Performance View</w:t>
       </w:r>
-      <w:bookmarkEnd w:id="8"/>
+      <w:bookmarkEnd w:id="7"/>
       <w:r>
         <w:rPr>
           <w:rFonts w:ascii="Arial" w:eastAsiaTheme="majorEastAsia" w:hAnsi="Arial" w:cs="Times New Roman"/>
@@ -8301,7 +8390,7 @@
                     </pic:cNvPicPr>
                   </pic:nvPicPr>
                   <pic:blipFill>
-                    <a:blip r:embed="rId29">
+                    <a:blip r:embed="rId31">
                       <a:extLst>
                         <a:ext uri="{28A0092B-C50C-407E-A947-70E740481C1C}">
                           <a14:useLocalDpi xmlns:a14="http://schemas.microsoft.com/office/drawing/2010/main" val="0"/>
@@ -8390,7 +8479,7 @@
                     </pic:cNvPicPr>
                   </pic:nvPicPr>
                   <pic:blipFill>
-                    <a:blip r:embed="rId30">
+                    <a:blip r:embed="rId32">
                       <a:extLst>
                         <a:ext uri="{28A0092B-C50C-407E-A947-70E740481C1C}">
                           <a14:useLocalDpi xmlns:a14="http://schemas.microsoft.com/office/drawing/2010/main" val="0"/>
@@ -8480,7 +8569,7 @@
                     </pic:cNvPicPr>
                   </pic:nvPicPr>
                   <pic:blipFill>
-                    <a:blip r:embed="rId31">
+                    <a:blip r:embed="rId33">
                       <a:extLst>
                         <a:ext uri="{28A0092B-C50C-407E-A947-70E740481C1C}">
                           <a14:useLocalDpi xmlns:a14="http://schemas.microsoft.com/office/drawing/2010/main" val="0"/>
@@ -8765,7 +8854,7 @@
                     </pic:cNvPicPr>
                   </pic:nvPicPr>
                   <pic:blipFill>
-                    <a:blip r:embed="rId32" cstate="print">
+                    <a:blip r:embed="rId34" cstate="print">
                       <a:extLst>
                         <a:ext uri="{28A0092B-C50C-407E-A947-70E740481C1C}">
                           <a14:useLocalDpi xmlns:a14="http://schemas.microsoft.com/office/drawing/2010/main" val="0"/>
@@ -8898,7 +8987,7 @@
                     </pic:cNvPicPr>
                   </pic:nvPicPr>
                   <pic:blipFill>
-                    <a:blip r:embed="rId33">
+                    <a:blip r:embed="rId35">
                       <a:extLst>
                         <a:ext uri="{28A0092B-C50C-407E-A947-70E740481C1C}">
                           <a14:useLocalDpi xmlns:a14="http://schemas.microsoft.com/office/drawing/2010/main" val="0"/>
@@ -8977,7 +9066,7 @@
           <w:lang w:eastAsia="ko-KR"/>
         </w:rPr>
       </w:pPr>
-      <w:bookmarkStart w:id="9" w:name="_Toc53049584"/>
+      <w:bookmarkStart w:id="8" w:name="_Toc53049584"/>
       <w:r>
         <w:rPr>
           <w:rFonts w:ascii="Arial" w:eastAsiaTheme="majorEastAsia" w:hAnsi="Arial" w:cs="Times New Roman"/>
@@ -8989,7 +9078,7 @@
         </w:rPr>
         <w:t>MTool User Management</w:t>
       </w:r>
-      <w:bookmarkEnd w:id="9"/>
+      <w:bookmarkEnd w:id="8"/>
     </w:p>
     <w:p>
       <w:pPr>
@@ -9273,7 +9362,7 @@
                     </pic:cNvPicPr>
                   </pic:nvPicPr>
                   <pic:blipFill>
-                    <a:blip r:embed="rId34">
+                    <a:blip r:embed="rId36">
                       <a:extLst>
                         <a:ext uri="{28A0092B-C50C-407E-A947-70E740481C1C}">
                           <a14:useLocalDpi xmlns:a14="http://schemas.microsoft.com/office/drawing/2010/main" val="0"/>
@@ -9513,7 +9602,7 @@
                     </pic:cNvPicPr>
                   </pic:nvPicPr>
                   <pic:blipFill>
-                    <a:blip r:embed="rId35">
+                    <a:blip r:embed="rId37">
                       <a:extLst>
                         <a:ext uri="{28A0092B-C50C-407E-A947-70E740481C1C}">
                           <a14:useLocalDpi xmlns:a14="http://schemas.microsoft.com/office/drawing/2010/main" val="0"/>
@@ -9769,7 +9858,7 @@
                     </pic:cNvPicPr>
                   </pic:nvPicPr>
                   <pic:blipFill>
-                    <a:blip r:embed="rId36">
+                    <a:blip r:embed="rId38">
                       <a:extLst>
                         <a:ext uri="{28A0092B-C50C-407E-A947-70E740481C1C}">
                           <a14:useLocalDpi xmlns:a14="http://schemas.microsoft.com/office/drawing/2010/main" val="0"/>
@@ -9848,7 +9937,7 @@
           <w:lang w:eastAsia="ko-KR"/>
         </w:rPr>
       </w:pPr>
-      <w:bookmarkStart w:id="10" w:name="_Toc53049585"/>
+      <w:bookmarkStart w:id="9" w:name="_Toc53049585"/>
       <w:r>
         <w:rPr>
           <w:rFonts w:ascii="Arial" w:eastAsiaTheme="majorEastAsia" w:hAnsi="Arial" w:cs="Times New Roman"/>
@@ -9860,7 +9949,7 @@
         </w:rPr>
         <w:t>MTool Storage Management Start or Stop Operations</w:t>
       </w:r>
-      <w:bookmarkEnd w:id="10"/>
+      <w:bookmarkEnd w:id="9"/>
     </w:p>
     <w:p>
       <w:pPr>
@@ -10010,7 +10099,7 @@
                     </pic:cNvPicPr>
                   </pic:nvPicPr>
                   <pic:blipFill>
-                    <a:blip r:embed="rId37">
+                    <a:blip r:embed="rId39">
                       <a:extLst>
                         <a:ext uri="{28A0092B-C50C-407E-A947-70E740481C1C}">
                           <a14:useLocalDpi xmlns:a14="http://schemas.microsoft.com/office/drawing/2010/main" val="0"/>
@@ -10071,10 +10160,544 @@
     </w:p>
     <w:p/>
     <w:p/>
+    <w:p>
+      <w:r>
+        <w:br w:type="page"/>
+      </w:r>
+    </w:p>
+    <w:p>
+      <w:pPr>
+        <w:keepNext/>
+        <w:keepLines/>
+        <w:numPr>
+          <w:ilvl w:val="0"/>
+          <w:numId w:val="25"/>
+        </w:numPr>
+        <w:spacing w:before="240" w:after="240"/>
+        <w:outlineLvl w:val="0"/>
+        <w:rPr>
+          <w:rFonts w:ascii="Arial" w:eastAsiaTheme="majorEastAsia" w:hAnsi="Arial" w:cs="Times New Roman"/>
+          <w:b/>
+          <w:color w:val="2E74B5" w:themeColor="accent1" w:themeShade="BF"/>
+          <w:sz w:val="36"/>
+          <w:szCs w:val="32"/>
+          <w:lang w:eastAsia="ko-KR"/>
+        </w:rPr>
+      </w:pPr>
+      <w:r>
+        <w:rPr>
+          <w:rFonts w:ascii="Arial" w:eastAsiaTheme="majorEastAsia" w:hAnsi="Arial" w:cs="Times New Roman"/>
+          <w:b/>
+          <w:color w:val="2E74B5" w:themeColor="accent1" w:themeShade="BF"/>
+          <w:sz w:val="36"/>
+          <w:szCs w:val="32"/>
+          <w:lang w:eastAsia="ko-KR"/>
+        </w:rPr>
+        <w:lastRenderedPageBreak/>
+        <w:t>How to i</w:t>
+      </w:r>
+      <w:r>
+        <w:rPr>
+          <w:rFonts w:ascii="Arial" w:eastAsiaTheme="majorEastAsia" w:hAnsi="Arial" w:cs="Times New Roman"/>
+          <w:b/>
+          <w:color w:val="2E74B5" w:themeColor="accent1" w:themeShade="BF"/>
+          <w:sz w:val="36"/>
+          <w:szCs w:val="32"/>
+          <w:lang w:eastAsia="ko-KR"/>
+        </w:rPr>
+        <w:t>nstall</w:t>
+      </w:r>
+      <w:r>
+        <w:rPr>
+          <w:rFonts w:ascii="Arial" w:eastAsiaTheme="majorEastAsia" w:hAnsi="Arial" w:cs="Times New Roman"/>
+          <w:b/>
+          <w:color w:val="2E74B5" w:themeColor="accent1" w:themeShade="BF"/>
+          <w:sz w:val="36"/>
+          <w:szCs w:val="32"/>
+          <w:lang w:eastAsia="ko-KR"/>
+        </w:rPr>
+        <w:t xml:space="preserve"> MTool</w:t>
+      </w:r>
+    </w:p>
+    <w:p>
+      <w:pPr>
+        <w:rPr>
+          <w:rFonts w:eastAsiaTheme="minorEastAsia" w:cs="Times New Roman"/>
+          <w:sz w:val="28"/>
+          <w:szCs w:val="28"/>
+          <w:lang w:eastAsia="ko-KR"/>
+        </w:rPr>
+      </w:pPr>
+      <w:r>
+        <w:rPr>
+          <w:rFonts w:eastAsiaTheme="minorEastAsia" w:cs="Times New Roman"/>
+          <w:sz w:val="28"/>
+          <w:szCs w:val="28"/>
+          <w:lang w:eastAsia="ko-KR"/>
+        </w:rPr>
+        <w:t>F</w:t>
+      </w:r>
+      <w:r>
+        <w:rPr>
+          <w:rFonts w:eastAsiaTheme="minorEastAsia" w:cs="Times New Roman"/>
+          <w:sz w:val="28"/>
+          <w:szCs w:val="28"/>
+          <w:lang w:eastAsia="ko-KR"/>
+        </w:rPr>
+        <w:t>ollow the steps below to s</w:t>
+      </w:r>
+      <w:r>
+        <w:rPr>
+          <w:rFonts w:eastAsiaTheme="minorEastAsia" w:cs="Times New Roman"/>
+          <w:sz w:val="28"/>
+          <w:szCs w:val="28"/>
+          <w:lang w:eastAsia="ko-KR"/>
+        </w:rPr>
+        <w:t>et</w:t>
+      </w:r>
+      <w:r>
+        <w:rPr>
+          <w:rFonts w:eastAsiaTheme="minorEastAsia" w:cs="Times New Roman"/>
+          <w:sz w:val="28"/>
+          <w:szCs w:val="28"/>
+          <w:lang w:eastAsia="ko-KR"/>
+        </w:rPr>
+        <w:t xml:space="preserve"> up and run</w:t>
+      </w:r>
+      <w:r>
+        <w:rPr>
+          <w:rFonts w:eastAsiaTheme="minorEastAsia" w:cs="Times New Roman"/>
+          <w:sz w:val="28"/>
+          <w:szCs w:val="28"/>
+          <w:lang w:eastAsia="ko-KR"/>
+        </w:rPr>
+        <w:t xml:space="preserve"> the </w:t>
+      </w:r>
+      <w:r>
+        <w:rPr>
+          <w:rFonts w:eastAsiaTheme="minorEastAsia" w:cs="Times New Roman"/>
+          <w:sz w:val="28"/>
+          <w:szCs w:val="28"/>
+          <w:lang w:eastAsia="ko-KR"/>
+        </w:rPr>
+        <w:t>MTool</w:t>
+      </w:r>
+      <w:r>
+        <w:rPr>
+          <w:rFonts w:eastAsiaTheme="minorEastAsia" w:cs="Times New Roman"/>
+          <w:sz w:val="28"/>
+          <w:szCs w:val="28"/>
+          <w:lang w:eastAsia="ko-KR"/>
+        </w:rPr>
+        <w:t xml:space="preserve"> </w:t>
+      </w:r>
+      <w:r>
+        <w:rPr>
+          <w:rFonts w:eastAsiaTheme="minorEastAsia" w:cs="Times New Roman"/>
+          <w:sz w:val="28"/>
+          <w:szCs w:val="28"/>
+          <w:lang w:eastAsia="ko-KR"/>
+        </w:rPr>
+        <w:t>(the</w:t>
+      </w:r>
+      <w:r>
+        <w:rPr>
+          <w:rFonts w:eastAsiaTheme="minorEastAsia" w:cs="Times New Roman"/>
+          <w:sz w:val="28"/>
+          <w:szCs w:val="28"/>
+          <w:lang w:eastAsia="ko-KR"/>
+        </w:rPr>
+        <w:t xml:space="preserve"> scripts </w:t>
+      </w:r>
+      <w:r>
+        <w:rPr>
+          <w:rFonts w:eastAsiaTheme="minorEastAsia" w:cs="Times New Roman"/>
+          <w:sz w:val="28"/>
+          <w:szCs w:val="28"/>
+          <w:lang w:eastAsia="ko-KR"/>
+        </w:rPr>
+        <w:t xml:space="preserve">shown below </w:t>
+      </w:r>
+      <w:r>
+        <w:rPr>
+          <w:rFonts w:eastAsiaTheme="minorEastAsia" w:cs="Times New Roman"/>
+          <w:sz w:val="28"/>
+          <w:szCs w:val="28"/>
+          <w:lang w:eastAsia="ko-KR"/>
+        </w:rPr>
+        <w:t>are available in the m9k directory)</w:t>
+      </w:r>
+    </w:p>
+    <w:p>
+      <w:pPr>
+        <w:rPr>
+          <w:rFonts w:eastAsiaTheme="minorEastAsia" w:cs="Times New Roman"/>
+          <w:i/>
+          <w:sz w:val="28"/>
+          <w:szCs w:val="28"/>
+          <w:lang w:eastAsia="ko-KR"/>
+        </w:rPr>
+      </w:pPr>
+      <w:bookmarkStart w:id="10" w:name="_GoBack"/>
+      <w:bookmarkEnd w:id="10"/>
+      <w:r>
+        <w:rPr>
+          <w:rFonts w:eastAsiaTheme="minorEastAsia" w:cs="Times New Roman"/>
+          <w:sz w:val="28"/>
+          <w:szCs w:val="28"/>
+          <w:lang w:eastAsia="ko-KR"/>
+        </w:rPr>
+        <w:br/>
+      </w:r>
+      <w:r>
+        <w:rPr>
+          <w:rFonts w:eastAsiaTheme="minorEastAsia" w:cs="Times New Roman"/>
+          <w:i/>
+          <w:sz w:val="28"/>
+          <w:szCs w:val="28"/>
+          <w:lang w:eastAsia="ko-KR"/>
+        </w:rPr>
+        <w:t>1. Install Packages</w:t>
+      </w:r>
+    </w:p>
+    <w:p>
+      <w:pPr>
+        <w:rPr>
+          <w:rFonts w:eastAsiaTheme="minorEastAsia" w:cs="Times New Roman"/>
+          <w:sz w:val="28"/>
+          <w:szCs w:val="28"/>
+          <w:lang w:eastAsia="ko-KR"/>
+        </w:rPr>
+      </w:pPr>
+      <w:r>
+        <w:rPr>
+          <w:rFonts w:eastAsiaTheme="minorEastAsia" w:cs="Times New Roman"/>
+          <w:sz w:val="28"/>
+          <w:szCs w:val="28"/>
+          <w:lang w:eastAsia="ko-KR"/>
+        </w:rPr>
+        <w:t xml:space="preserve">These packages are required for proper </w:t>
+      </w:r>
+      <w:r>
+        <w:rPr>
+          <w:rFonts w:eastAsiaTheme="minorEastAsia" w:cs="Times New Roman"/>
+          <w:sz w:val="28"/>
+          <w:szCs w:val="28"/>
+          <w:lang w:eastAsia="ko-KR"/>
+        </w:rPr>
+        <w:t xml:space="preserve">working of the Management tool. </w:t>
+      </w:r>
+      <w:r>
+        <w:rPr>
+          <w:rFonts w:eastAsiaTheme="minorEastAsia" w:cs="Times New Roman"/>
+          <w:sz w:val="28"/>
+          <w:szCs w:val="28"/>
+          <w:lang w:eastAsia="ko-KR"/>
+        </w:rPr>
+        <w:t xml:space="preserve">This will install required packages such as </w:t>
+      </w:r>
+      <w:proofErr w:type="spellStart"/>
+      <w:r>
+        <w:rPr>
+          <w:rFonts w:eastAsiaTheme="minorEastAsia" w:cs="Times New Roman"/>
+          <w:sz w:val="28"/>
+          <w:szCs w:val="28"/>
+          <w:lang w:eastAsia="ko-KR"/>
+        </w:rPr>
+        <w:t>influxdb</w:t>
+      </w:r>
+      <w:proofErr w:type="spellEnd"/>
+      <w:r>
+        <w:rPr>
+          <w:rFonts w:eastAsiaTheme="minorEastAsia" w:cs="Times New Roman"/>
+          <w:sz w:val="28"/>
+          <w:szCs w:val="28"/>
+          <w:lang w:eastAsia="ko-KR"/>
+        </w:rPr>
+        <w:t xml:space="preserve">, </w:t>
+      </w:r>
+      <w:proofErr w:type="spellStart"/>
+      <w:r>
+        <w:rPr>
+          <w:rFonts w:eastAsiaTheme="minorEastAsia" w:cs="Times New Roman"/>
+          <w:sz w:val="28"/>
+          <w:szCs w:val="28"/>
+          <w:lang w:eastAsia="ko-KR"/>
+        </w:rPr>
+        <w:t>chronograf</w:t>
+      </w:r>
+      <w:proofErr w:type="spellEnd"/>
+      <w:r>
+        <w:rPr>
+          <w:rFonts w:eastAsiaTheme="minorEastAsia" w:cs="Times New Roman"/>
+          <w:sz w:val="28"/>
+          <w:szCs w:val="28"/>
+          <w:lang w:eastAsia="ko-KR"/>
+        </w:rPr>
+        <w:t xml:space="preserve">, </w:t>
+      </w:r>
+      <w:proofErr w:type="spellStart"/>
+      <w:r>
+        <w:rPr>
+          <w:rFonts w:eastAsiaTheme="minorEastAsia" w:cs="Times New Roman"/>
+          <w:sz w:val="28"/>
+          <w:szCs w:val="28"/>
+          <w:lang w:eastAsia="ko-KR"/>
+        </w:rPr>
+        <w:t>kapacitor</w:t>
+      </w:r>
+      <w:proofErr w:type="spellEnd"/>
+      <w:r>
+        <w:rPr>
+          <w:rFonts w:eastAsiaTheme="minorEastAsia" w:cs="Times New Roman"/>
+          <w:sz w:val="28"/>
+          <w:szCs w:val="28"/>
+          <w:lang w:eastAsia="ko-KR"/>
+        </w:rPr>
+        <w:t xml:space="preserve"> on the host.</w:t>
+      </w:r>
+    </w:p>
+    <w:p>
+      <w:pPr>
+        <w:rPr>
+          <w:rFonts w:eastAsiaTheme="minorEastAsia" w:cs="Times New Roman"/>
+          <w:i/>
+          <w:sz w:val="28"/>
+          <w:szCs w:val="28"/>
+          <w:lang w:eastAsia="ko-KR"/>
+        </w:rPr>
+      </w:pPr>
+      <w:r>
+        <w:rPr>
+          <w:rFonts w:eastAsiaTheme="minorEastAsia" w:cs="Times New Roman"/>
+          <w:sz w:val="28"/>
+          <w:szCs w:val="28"/>
+          <w:highlight w:val="lightGray"/>
+          <w:lang w:eastAsia="ko-KR"/>
+        </w:rPr>
+        <w:br/>
+      </w:r>
+      <w:r>
+        <w:rPr>
+          <w:rFonts w:eastAsiaTheme="minorEastAsia" w:cs="Times New Roman"/>
+          <w:i/>
+          <w:sz w:val="28"/>
+          <w:szCs w:val="28"/>
+          <w:highlight w:val="lightGray"/>
+          <w:lang w:eastAsia="ko-KR"/>
+        </w:rPr>
+        <w:t>./install_all.sh</w:t>
+      </w:r>
+    </w:p>
+    <w:p>
+      <w:pPr>
+        <w:rPr>
+          <w:rFonts w:eastAsiaTheme="minorEastAsia" w:cs="Times New Roman"/>
+          <w:sz w:val="28"/>
+          <w:szCs w:val="28"/>
+          <w:lang w:eastAsia="ko-KR"/>
+        </w:rPr>
+      </w:pPr>
+    </w:p>
+    <w:p>
+      <w:pPr>
+        <w:rPr>
+          <w:rFonts w:eastAsiaTheme="minorEastAsia" w:cs="Times New Roman"/>
+          <w:i/>
+          <w:sz w:val="28"/>
+          <w:szCs w:val="28"/>
+          <w:lang w:eastAsia="ko-KR"/>
+        </w:rPr>
+      </w:pPr>
+      <w:r>
+        <w:rPr>
+          <w:rFonts w:eastAsiaTheme="minorEastAsia" w:cs="Times New Roman"/>
+          <w:i/>
+          <w:sz w:val="28"/>
+          <w:szCs w:val="28"/>
+          <w:lang w:eastAsia="ko-KR"/>
+        </w:rPr>
+        <w:t>2. Run application</w:t>
+      </w:r>
+    </w:p>
+    <w:p>
+      <w:pPr>
+        <w:rPr>
+          <w:rFonts w:eastAsiaTheme="minorEastAsia" w:cs="Times New Roman"/>
+          <w:sz w:val="28"/>
+          <w:szCs w:val="28"/>
+          <w:lang w:eastAsia="ko-KR"/>
+        </w:rPr>
+      </w:pPr>
+      <w:r>
+        <w:rPr>
+          <w:rFonts w:eastAsiaTheme="minorEastAsia" w:cs="Times New Roman"/>
+          <w:sz w:val="28"/>
+          <w:szCs w:val="28"/>
+          <w:lang w:eastAsia="ko-KR"/>
+        </w:rPr>
+        <w:t>To run various applications, use this command below.</w:t>
+      </w:r>
+    </w:p>
+    <w:p>
+      <w:pPr>
+        <w:rPr>
+          <w:rFonts w:eastAsiaTheme="minorEastAsia" w:cs="Times New Roman"/>
+          <w:sz w:val="28"/>
+          <w:szCs w:val="28"/>
+          <w:lang w:eastAsia="ko-KR"/>
+        </w:rPr>
+      </w:pPr>
+    </w:p>
+    <w:p>
+      <w:pPr>
+        <w:rPr>
+          <w:rFonts w:eastAsiaTheme="minorEastAsia" w:cs="Times New Roman"/>
+          <w:i/>
+          <w:sz w:val="28"/>
+          <w:szCs w:val="28"/>
+          <w:lang w:eastAsia="ko-KR"/>
+        </w:rPr>
+      </w:pPr>
+      <w:r>
+        <w:rPr>
+          <w:rFonts w:eastAsiaTheme="minorEastAsia" w:cs="Times New Roman"/>
+          <w:i/>
+          <w:sz w:val="28"/>
+          <w:szCs w:val="28"/>
+          <w:highlight w:val="lightGray"/>
+          <w:lang w:eastAsia="ko-KR"/>
+        </w:rPr>
+        <w:t>./run_all.sh</w:t>
+      </w:r>
+    </w:p>
+    <w:p>
+      <w:pPr>
+        <w:rPr>
+          <w:rFonts w:eastAsiaTheme="minorEastAsia" w:cs="Times New Roman"/>
+          <w:sz w:val="28"/>
+          <w:szCs w:val="28"/>
+          <w:lang w:eastAsia="ko-KR"/>
+        </w:rPr>
+      </w:pPr>
+    </w:p>
+    <w:p>
+      <w:pPr>
+        <w:rPr>
+          <w:rFonts w:eastAsiaTheme="minorEastAsia" w:cs="Times New Roman"/>
+          <w:i/>
+          <w:sz w:val="28"/>
+          <w:szCs w:val="28"/>
+          <w:lang w:eastAsia="ko-KR"/>
+        </w:rPr>
+      </w:pPr>
+      <w:r>
+        <w:rPr>
+          <w:rFonts w:eastAsiaTheme="minorEastAsia" w:cs="Times New Roman"/>
+          <w:i/>
+          <w:sz w:val="28"/>
+          <w:szCs w:val="28"/>
+          <w:lang w:eastAsia="ko-KR"/>
+        </w:rPr>
+        <w:t>3. Access the MTool application via browser</w:t>
+      </w:r>
+    </w:p>
+    <w:p>
+      <w:pPr>
+        <w:rPr>
+          <w:rFonts w:eastAsiaTheme="minorEastAsia" w:cs="Times New Roman"/>
+          <w:sz w:val="28"/>
+          <w:szCs w:val="28"/>
+          <w:lang w:eastAsia="ko-KR"/>
+        </w:rPr>
+      </w:pPr>
+      <w:r>
+        <w:rPr>
+          <w:rFonts w:eastAsiaTheme="minorEastAsia" w:cs="Times New Roman"/>
+          <w:sz w:val="28"/>
+          <w:szCs w:val="28"/>
+          <w:lang w:eastAsia="ko-KR"/>
+        </w:rPr>
+        <w:t xml:space="preserve">The server will run on </w:t>
+      </w:r>
+      <w:r>
+        <w:rPr>
+          <w:rFonts w:eastAsiaTheme="minorEastAsia" w:cs="Times New Roman"/>
+          <w:sz w:val="28"/>
+          <w:szCs w:val="28"/>
+          <w:lang w:eastAsia="ko-KR"/>
+        </w:rPr>
+        <w:t xml:space="preserve">the local web server </w:t>
+      </w:r>
+      <w:r>
+        <w:rPr>
+          <w:rFonts w:eastAsiaTheme="minorEastAsia" w:cs="Times New Roman"/>
+          <w:sz w:val="28"/>
+          <w:szCs w:val="28"/>
+          <w:lang w:eastAsia="ko-KR"/>
+        </w:rPr>
+        <w:t>and will be accessible from the browser</w:t>
+      </w:r>
+    </w:p>
+    <w:p>
+      <w:pPr>
+        <w:rPr>
+          <w:rFonts w:eastAsiaTheme="minorEastAsia" w:cs="Times New Roman"/>
+          <w:i/>
+          <w:sz w:val="28"/>
+          <w:szCs w:val="28"/>
+          <w:lang w:eastAsia="ko-KR"/>
+        </w:rPr>
+      </w:pPr>
+      <w:r>
+        <w:rPr>
+          <w:rFonts w:eastAsiaTheme="minorEastAsia" w:cs="Times New Roman"/>
+          <w:sz w:val="28"/>
+          <w:szCs w:val="28"/>
+          <w:lang w:eastAsia="ko-KR"/>
+        </w:rPr>
+        <w:br/>
+      </w:r>
+      <w:proofErr w:type="gramStart"/>
+      <w:r>
+        <w:rPr>
+          <w:rFonts w:eastAsiaTheme="minorEastAsia" w:cs="Times New Roman"/>
+          <w:i/>
+          <w:sz w:val="28"/>
+          <w:szCs w:val="28"/>
+          <w:highlight w:val="lightGray"/>
+          <w:lang w:eastAsia="ko-KR"/>
+        </w:rPr>
+        <w:t>http:</w:t>
+      </w:r>
+      <w:proofErr w:type="gramEnd"/>
+      <w:r>
+        <w:rPr>
+          <w:rFonts w:eastAsiaTheme="minorEastAsia" w:cs="Times New Roman"/>
+          <w:i/>
+          <w:sz w:val="28"/>
+          <w:szCs w:val="28"/>
+          <w:highlight w:val="lightGray"/>
+          <w:lang w:eastAsia="ko-KR"/>
+        </w:rPr>
+        <w:t>//</w:t>
+      </w:r>
+      <w:r>
+        <w:rPr>
+          <w:rFonts w:eastAsiaTheme="minorEastAsia" w:cs="Times New Roman"/>
+          <w:i/>
+          <w:sz w:val="28"/>
+          <w:szCs w:val="28"/>
+          <w:highlight w:val="lightGray"/>
+          <w:lang w:eastAsia="ko-KR"/>
+        </w:rPr>
+        <w:t>&lt;ip_address&gt;</w:t>
+      </w:r>
+    </w:p>
     <w:p/>
     <w:sectPr>
-      <w:headerReference w:type="default" r:id="rId38"/>
-      <w:footerReference w:type="default" r:id="rId39"/>
+      <w:headerReference w:type="default" r:id="rId40"/>
+      <w:footerReference w:type="default" r:id="rId41"/>
       <w:pgSz w:w="12240" w:h="15840"/>
       <w:pgMar w:top="1440" w:right="1440" w:bottom="1440" w:left="1440" w:header="720" w:footer="720" w:gutter="0"/>
       <w:cols w:space="720"/>
@@ -10085,6 +10708,31 @@
 </w:document>
 </file>
 
+<file path=word/endnotes.xml><?xml version="1.0" encoding="utf-8"?>
+<w:endnotes xmlns:wpc="http://schemas.microsoft.com/office/word/2010/wordprocessingCanvas" xmlns:mc="http://schemas.openxmlformats.org/markup-compatibility/2006" xmlns:o="urn:schemas-microsoft-com:office:office" xmlns:r="http://schemas.openxmlformats.org/officeDocument/2006/relationships" xmlns:m="http://schemas.openxmlformats.org/officeDocument/2006/math" xmlns:v="urn:schemas-microsoft-com:vml" xmlns:wp14="http://schemas.microsoft.com/office/word/2010/wordprocessingDrawing" xmlns:wp="http://schemas.openxmlformats.org/drawingml/2006/wordprocessingDrawing" xmlns:w10="urn:schemas-microsoft-com:office:word" xmlns:w="http://schemas.openxmlformats.org/wordprocessingml/2006/main" xmlns:w14="http://schemas.microsoft.com/office/word/2010/wordml" xmlns:w15="http://schemas.microsoft.com/office/word/2012/wordml" xmlns:wpg="http://schemas.microsoft.com/office/word/2010/wordprocessingGroup" xmlns:wpi="http://schemas.microsoft.com/office/word/2010/wordprocessingInk" xmlns:wne="http://schemas.microsoft.com/office/word/2006/wordml" xmlns:wps="http://schemas.microsoft.com/office/word/2010/wordprocessingShape" mc:Ignorable="w14 w15 wp14">
+  <w:endnote w:type="separator" w:id="-1">
+    <w:p>
+      <w:pPr>
+        <w:spacing w:after="0" w:line="240" w:lineRule="auto"/>
+      </w:pPr>
+      <w:r>
+        <w:separator/>
+      </w:r>
+    </w:p>
+  </w:endnote>
+  <w:endnote w:type="continuationSeparator" w:id="0">
+    <w:p>
+      <w:pPr>
+        <w:spacing w:after="0" w:line="240" w:lineRule="auto"/>
+      </w:pPr>
+      <w:r>
+        <w:continuationSeparator/>
+      </w:r>
+    </w:p>
+  </w:endnote>
+</w:endnotes>
+</file>
+
 <file path=word/footer1.xml><?xml version="1.0" encoding="utf-8"?>
 <w:ftr xmlns:wpc="http://schemas.microsoft.com/office/word/2010/wordprocessingCanvas" xmlns:mc="http://schemas.openxmlformats.org/markup-compatibility/2006" xmlns:o="urn:schemas-microsoft-com:office:office" xmlns:r="http://schemas.openxmlformats.org/officeDocument/2006/relationships" xmlns:m="http://schemas.openxmlformats.org/officeDocument/2006/math" xmlns:v="urn:schemas-microsoft-com:vml" xmlns:wp14="http://schemas.microsoft.com/office/word/2010/wordprocessingDrawing" xmlns:wp="http://schemas.openxmlformats.org/drawingml/2006/wordprocessingDrawing" xmlns:w10="urn:schemas-microsoft-com:office:word" xmlns:w="http://schemas.openxmlformats.org/wordprocessingml/2006/main" xmlns:w14="http://schemas.microsoft.com/office/word/2010/wordml" xmlns:w15="http://schemas.microsoft.com/office/word/2012/wordml" xmlns:wpg="http://schemas.microsoft.com/office/word/2010/wordprocessingGroup" xmlns:wpi="http://schemas.microsoft.com/office/word/2010/wordprocessingInk" xmlns:wne="http://schemas.microsoft.com/office/word/2006/wordml" xmlns:wps="http://schemas.microsoft.com/office/word/2010/wordprocessingShape" mc:Ignorable="w14 w15 wp14">
   <w:p>
@@ -10107,10 +10755,43 @@
         <w:sz w:val="18"/>
         <w:szCs w:val="18"/>
       </w:rPr>
-      <w:t>©2020 Samsung Electronics Co.</w:t>
+      <w:t>©2021</w:t>
+    </w:r>
+    <w:r>
+      <w:rPr>
+        <w:color w:val="808080" w:themeColor="background1" w:themeShade="80"/>
+        <w:sz w:val="18"/>
+        <w:szCs w:val="18"/>
+      </w:rPr>
+      <w:t xml:space="preserve"> Samsung Electronics Co.</w:t>
     </w:r>
   </w:p>
 </w:ftr>
+</file>
+
+<file path=word/footnotes.xml><?xml version="1.0" encoding="utf-8"?>
+<w:footnotes xmlns:wpc="http://schemas.microsoft.com/office/word/2010/wordprocessingCanvas" xmlns:mc="http://schemas.openxmlformats.org/markup-compatibility/2006" xmlns:o="urn:schemas-microsoft-com:office:office" xmlns:r="http://schemas.openxmlformats.org/officeDocument/2006/relationships" xmlns:m="http://schemas.openxmlformats.org/officeDocument/2006/math" xmlns:v="urn:schemas-microsoft-com:vml" xmlns:wp14="http://schemas.microsoft.com/office/word/2010/wordprocessingDrawing" xmlns:wp="http://schemas.openxmlformats.org/drawingml/2006/wordprocessingDrawing" xmlns:w10="urn:schemas-microsoft-com:office:word" xmlns:w="http://schemas.openxmlformats.org/wordprocessingml/2006/main" xmlns:w14="http://schemas.microsoft.com/office/word/2010/wordml" xmlns:w15="http://schemas.microsoft.com/office/word/2012/wordml" xmlns:wpg="http://schemas.microsoft.com/office/word/2010/wordprocessingGroup" xmlns:wpi="http://schemas.microsoft.com/office/word/2010/wordprocessingInk" xmlns:wne="http://schemas.microsoft.com/office/word/2006/wordml" xmlns:wps="http://schemas.microsoft.com/office/word/2010/wordprocessingShape" mc:Ignorable="w14 w15 wp14">
+  <w:footnote w:type="separator" w:id="-1">
+    <w:p>
+      <w:pPr>
+        <w:spacing w:after="0" w:line="240" w:lineRule="auto"/>
+      </w:pPr>
+      <w:r>
+        <w:separator/>
+      </w:r>
+    </w:p>
+  </w:footnote>
+  <w:footnote w:type="continuationSeparator" w:id="0">
+    <w:p>
+      <w:pPr>
+        <w:spacing w:after="0" w:line="240" w:lineRule="auto"/>
+      </w:pPr>
+      <w:r>
+        <w:continuationSeparator/>
+      </w:r>
+    </w:p>
+  </w:footnote>
+</w:footnotes>
 </file>
 
 <file path=word/header1.xml><?xml version="1.0" encoding="utf-8"?>
@@ -10163,7 +10844,7 @@
         <w:sz w:val="18"/>
         <w:szCs w:val="18"/>
       </w:rPr>
-      <w:t>28</w:t>
+      <w:t>30</w:t>
     </w:r>
     <w:r>
       <w:rPr>
@@ -14396,6 +15077,7 @@
   </w:style>
   <w:style w:type="character" w:customStyle="1" w:styleId="QuoteChar">
     <w:name w:val="Quote Char"/>
+    <w:aliases w:val="Figure-Caption Char"/>
     <w:basedOn w:val="DefaultParagraphFont"/>
     <w:link w:val="Quote"/>
     <w:uiPriority w:val="29"/>
@@ -14406,6 +15088,36 @@
       <w:iCs/>
       <w:color w:val="404040" w:themeColor="text1" w:themeTint="BF"/>
       <w:lang w:eastAsia="ko-KR"/>
+    </w:rPr>
+  </w:style>
+  <w:style w:type="paragraph" w:styleId="BalloonText">
+    <w:name w:val="Balloon Text"/>
+    <w:basedOn w:val="Normal"/>
+    <w:link w:val="BalloonTextChar"/>
+    <w:uiPriority w:val="99"/>
+    <w:semiHidden/>
+    <w:unhideWhenUsed/>
+    <w:rsid w:val="004C3023"/>
+    <w:pPr>
+      <w:spacing w:after="0" w:line="240" w:lineRule="auto"/>
+    </w:pPr>
+    <w:rPr>
+      <w:rFonts w:ascii="Segoe UI" w:hAnsi="Segoe UI" w:cs="Segoe UI"/>
+      <w:sz w:val="18"/>
+      <w:szCs w:val="18"/>
+    </w:rPr>
+  </w:style>
+  <w:style w:type="character" w:customStyle="1" w:styleId="BalloonTextChar">
+    <w:name w:val="Balloon Text Char"/>
+    <w:basedOn w:val="DefaultParagraphFont"/>
+    <w:link w:val="BalloonText"/>
+    <w:uiPriority w:val="99"/>
+    <w:semiHidden/>
+    <w:rsid w:val="004C3023"/>
+    <w:rPr>
+      <w:rFonts w:ascii="Segoe UI" w:hAnsi="Segoe UI" w:cs="Segoe UI"/>
+      <w:sz w:val="18"/>
+      <w:szCs w:val="18"/>
     </w:rPr>
   </w:style>
 </w:styles>

</xml_diff>